<commit_message>
Update Scenariusz warsztatu szablon.docx
</commit_message>
<xml_diff>
--- a/Psycholog w roli trenera/Scenariusz warsztatu szablon.docx
+++ b/Psycholog w roli trenera/Scenariusz warsztatu szablon.docx
@@ -1,6 +1,6 @@
 
 <file path=word/document.xml><?xml version="1.0" encoding="utf-8"?>
-<w:document xmlns:wpc="http://schemas.microsoft.com/office/word/2010/wordprocessingCanvas" xmlns:cx="http://schemas.microsoft.com/office/drawing/2014/chartex" xmlns:cx1="http://schemas.microsoft.com/office/drawing/2015/9/8/chartex" xmlns:cx2="http://schemas.microsoft.com/office/drawing/2015/10/21/chartex" xmlns:cx3="http://schemas.microsoft.com/office/drawing/2016/5/9/chartex" xmlns:cx4="http://schemas.microsoft.com/office/drawing/2016/5/10/chartex" xmlns:cx5="http://schemas.microsoft.com/office/drawing/2016/5/11/chartex" xmlns:cx6="http://schemas.microsoft.com/office/drawing/2016/5/12/chartex" xmlns:cx7="http://schemas.microsoft.com/office/drawing/2016/5/13/chartex" xmlns:cx8="http://schemas.microsoft.com/office/drawing/2016/5/14/chartex" xmlns:mc="http://schemas.openxmlformats.org/markup-compatibility/2006" xmlns:aink="http://schemas.microsoft.com/office/drawing/2016/ink" xmlns:am3d="http://schemas.microsoft.com/office/drawing/2017/model3d" xmlns:o="urn:schemas-microsoft-com:office:office" xmlns:oel="http://schemas.microsoft.com/office/2019/extlst" xmlns:r="http://schemas.openxmlformats.org/officeDocument/2006/relationships" xmlns:m="http://schemas.openxmlformats.org/officeDocument/2006/math" xmlns:v="urn:schemas-microsoft-com:vml" xmlns:wp14="http://schemas.microsoft.com/office/word/2010/wordprocessingDrawing" xmlns:wp="http://schemas.openxmlformats.org/drawingml/2006/wordprocessingDrawing" xmlns:w10="urn:schemas-microsoft-com:office:word" xmlns:w="http://schemas.openxmlformats.org/wordprocessingml/2006/main" xmlns:w14="http://schemas.microsoft.com/office/word/2010/wordml" xmlns:w15="http://schemas.microsoft.com/office/word/2012/wordml" xmlns:w16cex="http://schemas.microsoft.com/office/word/2018/wordml/cex" xmlns:w16cid="http://schemas.microsoft.com/office/word/2016/wordml/cid" xmlns:w16="http://schemas.microsoft.com/office/word/2018/wordml" xmlns:w16du="http://schemas.microsoft.com/office/word/2023/wordml/word16du" xmlns:w16sdtdh="http://schemas.microsoft.com/office/word/2020/wordml/sdtdatahash" xmlns:w16se="http://schemas.microsoft.com/office/word/2015/wordml/symex" xmlns:wpg="http://schemas.microsoft.com/office/word/2010/wordprocessingGroup" xmlns:wpi="http://schemas.microsoft.com/office/word/2010/wordprocessingInk" xmlns:wne="http://schemas.microsoft.com/office/word/2006/wordml" xmlns:wps="http://schemas.microsoft.com/office/word/2010/wordprocessingShape" mc:Ignorable="w14 w15 w16se w16cid w16 w16cex w16sdtdh w16du wp14">
+<w:document xmlns:wpc="http://schemas.microsoft.com/office/word/2010/wordprocessingCanvas" xmlns:cx="http://schemas.microsoft.com/office/drawing/2014/chartex" xmlns:cx1="http://schemas.microsoft.com/office/drawing/2015/9/8/chartex" xmlns:cx2="http://schemas.microsoft.com/office/drawing/2015/10/21/chartex" xmlns:cx3="http://schemas.microsoft.com/office/drawing/2016/5/9/chartex" xmlns:cx4="http://schemas.microsoft.com/office/drawing/2016/5/10/chartex" xmlns:cx5="http://schemas.microsoft.com/office/drawing/2016/5/11/chartex" xmlns:cx6="http://schemas.microsoft.com/office/drawing/2016/5/12/chartex" xmlns:cx7="http://schemas.microsoft.com/office/drawing/2016/5/13/chartex" xmlns:cx8="http://schemas.microsoft.com/office/drawing/2016/5/14/chartex" xmlns:mc="http://schemas.openxmlformats.org/markup-compatibility/2006" xmlns:aink="http://schemas.microsoft.com/office/drawing/2016/ink" xmlns:am3d="http://schemas.microsoft.com/office/drawing/2017/model3d" xmlns:o="urn:schemas-microsoft-com:office:office" xmlns:oel="http://schemas.microsoft.com/office/2019/extlst" xmlns:r="http://schemas.openxmlformats.org/officeDocument/2006/relationships" xmlns:m="http://schemas.openxmlformats.org/officeDocument/2006/math" xmlns:v="urn:schemas-microsoft-com:vml" xmlns:wp14="http://schemas.microsoft.com/office/word/2010/wordprocessingDrawing" xmlns:wp="http://schemas.openxmlformats.org/drawingml/2006/wordprocessingDrawing" xmlns:w10="urn:schemas-microsoft-com:office:word" xmlns:w="http://schemas.openxmlformats.org/wordprocessingml/2006/main" xmlns:w14="http://schemas.microsoft.com/office/word/2010/wordml" xmlns:w15="http://schemas.microsoft.com/office/word/2012/wordml" xmlns:w16cex="http://schemas.microsoft.com/office/word/2018/wordml/cex" xmlns:w16cid="http://schemas.microsoft.com/office/word/2016/wordml/cid" xmlns:w16="http://schemas.microsoft.com/office/word/2018/wordml" xmlns:w16du="http://schemas.microsoft.com/office/word/2023/wordml/word16du" xmlns:w16sdtdh="http://schemas.microsoft.com/office/word/2020/wordml/sdtdatahash" xmlns:w16sdtfl="http://schemas.microsoft.com/office/word/2024/wordml/sdtformatlock" xmlns:w16se="http://schemas.microsoft.com/office/word/2015/wordml/symex" xmlns:wpg="http://schemas.microsoft.com/office/word/2010/wordprocessingGroup" xmlns:wpi="http://schemas.microsoft.com/office/word/2010/wordprocessingInk" xmlns:wne="http://schemas.microsoft.com/office/word/2006/wordml" xmlns:wps="http://schemas.microsoft.com/office/word/2010/wordprocessingShape" mc:Ignorable="w14 w15 w16se w16cid w16 w16cex w16sdtdh w16sdtfl w16du wp14">
   <w:body>
     <w:tbl>
       <w:tblPr>
@@ -9,16 +9,17 @@
         <w:tblLook w:val="04A0" w:firstRow="1" w:lastRow="0" w:firstColumn="1" w:lastColumn="0" w:noHBand="0" w:noVBand="1"/>
       </w:tblPr>
       <w:tblGrid>
-        <w:gridCol w:w="884"/>
-        <w:gridCol w:w="5936"/>
-        <w:gridCol w:w="2913"/>
-        <w:gridCol w:w="1516"/>
-        <w:gridCol w:w="2745"/>
+        <w:gridCol w:w="813"/>
+        <w:gridCol w:w="4838"/>
+        <w:gridCol w:w="2299"/>
+        <w:gridCol w:w="2362"/>
+        <w:gridCol w:w="1311"/>
+        <w:gridCol w:w="2371"/>
       </w:tblGrid>
       <w:tr>
         <w:tc>
           <w:tcPr>
-            <w:tcW w:w="884" w:type="dxa"/>
+            <w:tcW w:w="813" w:type="dxa"/>
           </w:tcPr>
           <w:p>
             <w:pPr>
@@ -41,7 +42,7 @@
               <mc:AlternateContent>
                 <mc:Choice Requires="wps">
                   <w:drawing>
-                    <wp:anchor distT="0" distB="0" distL="114300" distR="114300" simplePos="0" relativeHeight="251659264" behindDoc="0" locked="0" layoutInCell="1" allowOverlap="1" wp14:anchorId="772DDF88" wp14:editId="569FE936">
+                    <wp:anchor distT="0" distB="0" distL="114300" distR="114300" simplePos="0" relativeHeight="251662336" behindDoc="0" locked="0" layoutInCell="1" allowOverlap="1" wp14:anchorId="772DDF88" wp14:editId="569FE936">
                       <wp:simplePos x="0" y="0"/>
                       <wp:positionH relativeFrom="column">
                         <wp:posOffset>-709157</wp:posOffset>
@@ -114,7 +115,7 @@
                       <v:stroke joinstyle="miter"/>
                       <v:path gradientshapeok="t" o:connecttype="rect"/>
                     </v:shapetype>
-                    <v:shape id="Pole tekstowe 1" o:spid="_x0000_s1026" type="#_x0000_t202" style="position:absolute;left:0;text-align:left;margin-left:-55.85pt;margin-top:-58.2pt;width:217.25pt;height:25.05pt;z-index:251659264;visibility:visible;mso-wrap-style:square;mso-width-percent:0;mso-height-percent:0;mso-wrap-distance-left:9pt;mso-wrap-distance-top:0;mso-wrap-distance-right:9pt;mso-wrap-distance-bottom:0;mso-position-horizontal:absolute;mso-position-horizontal-relative:text;mso-position-vertical:absolute;mso-position-vertical-relative:text;mso-width-percent:0;mso-height-percent:0;mso-width-relative:margin;mso-height-relative:margin;v-text-anchor:top" o:gfxdata="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" fillcolor="white [3201]" stroked="f" strokeweight=".5pt">
+                    <v:shape id="Pole tekstowe 1" o:spid="_x0000_s1026" type="#_x0000_t202" style="position:absolute;left:0;text-align:left;margin-left:-55.85pt;margin-top:-58.2pt;width:217.25pt;height:25.05pt;z-index:251662336;visibility:visible;mso-wrap-style:square;mso-width-percent:0;mso-height-percent:0;mso-wrap-distance-left:9pt;mso-wrap-distance-top:0;mso-wrap-distance-right:9pt;mso-wrap-distance-bottom:0;mso-position-horizontal:absolute;mso-position-horizontal-relative:text;mso-position-vertical:absolute;mso-position-vertical-relative:text;mso-width-percent:0;mso-height-percent:0;mso-width-relative:margin;mso-height-relative:margin;v-text-anchor:top" o:gfxdata="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" fillcolor="white [3201]" stroked="f" strokeweight=".5pt">
                       <v:textbox>
                         <w:txbxContent>
                           <w:p>
@@ -149,7 +150,7 @@
         </w:tc>
         <w:tc>
           <w:tcPr>
-            <w:tcW w:w="5936" w:type="dxa"/>
+            <w:tcW w:w="4838" w:type="dxa"/>
           </w:tcPr>
           <w:p>
             <w:pPr>
@@ -171,7 +172,7 @@
               <mc:AlternateContent>
                 <mc:Choice Requires="wps">
                   <w:drawing>
-                    <wp:anchor distT="0" distB="0" distL="114300" distR="114300" simplePos="0" relativeHeight="251660288" behindDoc="0" locked="0" layoutInCell="1" allowOverlap="1" wp14:anchorId="5B9219AF" wp14:editId="5A1664FD">
+                    <wp:anchor distT="0" distB="0" distL="114300" distR="114300" simplePos="0" relativeHeight="251663360" behindDoc="0" locked="0" layoutInCell="1" allowOverlap="1" wp14:anchorId="5B9219AF" wp14:editId="5A1664FD">
                       <wp:simplePos x="0" y="0"/>
                       <wp:positionH relativeFrom="column">
                         <wp:posOffset>1703291</wp:posOffset>
@@ -243,7 +244,7 @@
                 </mc:Choice>
                 <mc:Fallback>
                   <w:pict>
-                    <v:shape w14:anchorId="5B9219AF" id="Pole tekstowe 2" o:spid="_x0000_s1027" type="#_x0000_t202" style="position:absolute;left:0;text-align:left;margin-left:134.1pt;margin-top:-47.55pt;width:389.45pt;height:31.95pt;z-index:251660288;visibility:visible;mso-wrap-style:square;mso-wrap-distance-left:9pt;mso-wrap-distance-top:0;mso-wrap-distance-right:9pt;mso-wrap-distance-bottom:0;mso-position-horizontal:absolute;mso-position-horizontal-relative:text;mso-position-vertical:absolute;mso-position-vertical-relative:text;v-text-anchor:top" o:gfxdata="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" fillcolor="white [3201]" stroked="f" strokeweight=".5pt">
+                    <v:shape w14:anchorId="5B9219AF" id="Pole tekstowe 2" o:spid="_x0000_s1027" type="#_x0000_t202" style="position:absolute;left:0;text-align:left;margin-left:134.1pt;margin-top:-47.55pt;width:389.45pt;height:31.95pt;z-index:251663360;visibility:visible;mso-wrap-style:square;mso-wrap-distance-left:9pt;mso-wrap-distance-top:0;mso-wrap-distance-right:9pt;mso-wrap-distance-bottom:0;mso-position-horizontal:absolute;mso-position-horizontal-relative:text;mso-position-vertical:absolute;mso-position-vertical-relative:text;v-text-anchor:top" o:gfxdata="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" fillcolor="white [3201]" stroked="f" strokeweight=".5pt">
                       <v:textbox>
                         <w:txbxContent>
                           <w:p>
@@ -287,7 +288,7 @@
         </w:tc>
         <w:tc>
           <w:tcPr>
-            <w:tcW w:w="2913" w:type="dxa"/>
+            <w:tcW w:w="2299" w:type="dxa"/>
           </w:tcPr>
           <w:p>
             <w:pPr>
@@ -304,13 +305,36 @@
                 <w:b/>
                 <w:bCs/>
               </w:rPr>
+              <w:t>Testowa kolumna</w:t>
+            </w:r>
+          </w:p>
+        </w:tc>
+        <w:tc>
+          <w:tcPr>
+            <w:tcW w:w="2362" w:type="dxa"/>
+          </w:tcPr>
+          <w:p>
+            <w:pPr>
+              <w:jc w:val="center"/>
+              <w:rPr>
+                <w:rFonts w:ascii="Calibri" w:hAnsi="Calibri" w:cs="Calibri"/>
+                <w:b/>
+                <w:bCs/>
+              </w:rPr>
+            </w:pPr>
+            <w:r>
+              <w:rPr>
+                <w:rFonts w:ascii="Calibri" w:hAnsi="Calibri" w:cs="Calibri"/>
+                <w:b/>
+                <w:bCs/>
+              </w:rPr>
               <w:t>Cel</w:t>
             </w:r>
           </w:p>
         </w:tc>
         <w:tc>
           <w:tcPr>
-            <w:tcW w:w="1516" w:type="dxa"/>
+            <w:tcW w:w="1311" w:type="dxa"/>
           </w:tcPr>
           <w:p>
             <w:pPr>
@@ -333,7 +357,7 @@
         </w:tc>
         <w:tc>
           <w:tcPr>
-            <w:tcW w:w="2745" w:type="dxa"/>
+            <w:tcW w:w="2371" w:type="dxa"/>
           </w:tcPr>
           <w:p>
             <w:pPr>
@@ -358,7 +382,7 @@
       <w:tr>
         <w:tc>
           <w:tcPr>
-            <w:tcW w:w="884" w:type="dxa"/>
+            <w:tcW w:w="813" w:type="dxa"/>
           </w:tcPr>
           <w:p>
             <w:pPr>
@@ -371,43 +395,55 @@
         </w:tc>
         <w:tc>
           <w:tcPr>
-            <w:tcW w:w="5936" w:type="dxa"/>
-          </w:tcPr>
-          <w:p>
-            <w:pPr>
-              <w:rPr>
-                <w:rFonts w:ascii="Calibri" w:hAnsi="Calibri" w:cs="Calibri"/>
-              </w:rPr>
-            </w:pPr>
-          </w:p>
-        </w:tc>
-        <w:tc>
-          <w:tcPr>
-            <w:tcW w:w="2913" w:type="dxa"/>
-          </w:tcPr>
-          <w:p>
-            <w:pPr>
-              <w:rPr>
-                <w:rFonts w:ascii="Calibri" w:hAnsi="Calibri" w:cs="Calibri"/>
-              </w:rPr>
-            </w:pPr>
-          </w:p>
-        </w:tc>
-        <w:tc>
-          <w:tcPr>
-            <w:tcW w:w="1516" w:type="dxa"/>
-          </w:tcPr>
-          <w:p>
-            <w:pPr>
-              <w:rPr>
-                <w:rFonts w:ascii="Calibri" w:hAnsi="Calibri" w:cs="Calibri"/>
-              </w:rPr>
-            </w:pPr>
-          </w:p>
-        </w:tc>
-        <w:tc>
-          <w:tcPr>
-            <w:tcW w:w="2745" w:type="dxa"/>
+            <w:tcW w:w="4838" w:type="dxa"/>
+          </w:tcPr>
+          <w:p>
+            <w:pPr>
+              <w:rPr>
+                <w:rFonts w:ascii="Calibri" w:hAnsi="Calibri" w:cs="Calibri"/>
+              </w:rPr>
+            </w:pPr>
+          </w:p>
+        </w:tc>
+        <w:tc>
+          <w:tcPr>
+            <w:tcW w:w="2299" w:type="dxa"/>
+          </w:tcPr>
+          <w:p>
+            <w:pPr>
+              <w:rPr>
+                <w:rFonts w:ascii="Calibri" w:hAnsi="Calibri" w:cs="Calibri"/>
+              </w:rPr>
+            </w:pPr>
+          </w:p>
+        </w:tc>
+        <w:tc>
+          <w:tcPr>
+            <w:tcW w:w="2362" w:type="dxa"/>
+          </w:tcPr>
+          <w:p>
+            <w:pPr>
+              <w:rPr>
+                <w:rFonts w:ascii="Calibri" w:hAnsi="Calibri" w:cs="Calibri"/>
+              </w:rPr>
+            </w:pPr>
+          </w:p>
+        </w:tc>
+        <w:tc>
+          <w:tcPr>
+            <w:tcW w:w="1311" w:type="dxa"/>
+          </w:tcPr>
+          <w:p>
+            <w:pPr>
+              <w:rPr>
+                <w:rFonts w:ascii="Calibri" w:hAnsi="Calibri" w:cs="Calibri"/>
+              </w:rPr>
+            </w:pPr>
+          </w:p>
+        </w:tc>
+        <w:tc>
+          <w:tcPr>
+            <w:tcW w:w="2371" w:type="dxa"/>
           </w:tcPr>
           <w:p>
             <w:pPr>
@@ -421,7 +457,7 @@
       <w:tr>
         <w:tc>
           <w:tcPr>
-            <w:tcW w:w="884" w:type="dxa"/>
+            <w:tcW w:w="813" w:type="dxa"/>
           </w:tcPr>
           <w:p>
             <w:pPr>
@@ -434,43 +470,55 @@
         </w:tc>
         <w:tc>
           <w:tcPr>
-            <w:tcW w:w="5936" w:type="dxa"/>
-          </w:tcPr>
-          <w:p>
-            <w:pPr>
-              <w:rPr>
-                <w:rFonts w:ascii="Calibri" w:hAnsi="Calibri" w:cs="Calibri"/>
-              </w:rPr>
-            </w:pPr>
-          </w:p>
-        </w:tc>
-        <w:tc>
-          <w:tcPr>
-            <w:tcW w:w="2913" w:type="dxa"/>
-          </w:tcPr>
-          <w:p>
-            <w:pPr>
-              <w:rPr>
-                <w:rFonts w:ascii="Calibri" w:hAnsi="Calibri" w:cs="Calibri"/>
-              </w:rPr>
-            </w:pPr>
-          </w:p>
-        </w:tc>
-        <w:tc>
-          <w:tcPr>
-            <w:tcW w:w="1516" w:type="dxa"/>
-          </w:tcPr>
-          <w:p>
-            <w:pPr>
-              <w:rPr>
-                <w:rFonts w:ascii="Calibri" w:hAnsi="Calibri" w:cs="Calibri"/>
-              </w:rPr>
-            </w:pPr>
-          </w:p>
-        </w:tc>
-        <w:tc>
-          <w:tcPr>
-            <w:tcW w:w="2745" w:type="dxa"/>
+            <w:tcW w:w="4838" w:type="dxa"/>
+          </w:tcPr>
+          <w:p>
+            <w:pPr>
+              <w:rPr>
+                <w:rFonts w:ascii="Calibri" w:hAnsi="Calibri" w:cs="Calibri"/>
+              </w:rPr>
+            </w:pPr>
+          </w:p>
+        </w:tc>
+        <w:tc>
+          <w:tcPr>
+            <w:tcW w:w="2299" w:type="dxa"/>
+          </w:tcPr>
+          <w:p>
+            <w:pPr>
+              <w:rPr>
+                <w:rFonts w:ascii="Calibri" w:hAnsi="Calibri" w:cs="Calibri"/>
+              </w:rPr>
+            </w:pPr>
+          </w:p>
+        </w:tc>
+        <w:tc>
+          <w:tcPr>
+            <w:tcW w:w="2362" w:type="dxa"/>
+          </w:tcPr>
+          <w:p>
+            <w:pPr>
+              <w:rPr>
+                <w:rFonts w:ascii="Calibri" w:hAnsi="Calibri" w:cs="Calibri"/>
+              </w:rPr>
+            </w:pPr>
+          </w:p>
+        </w:tc>
+        <w:tc>
+          <w:tcPr>
+            <w:tcW w:w="1311" w:type="dxa"/>
+          </w:tcPr>
+          <w:p>
+            <w:pPr>
+              <w:rPr>
+                <w:rFonts w:ascii="Calibri" w:hAnsi="Calibri" w:cs="Calibri"/>
+              </w:rPr>
+            </w:pPr>
+          </w:p>
+        </w:tc>
+        <w:tc>
+          <w:tcPr>
+            <w:tcW w:w="2371" w:type="dxa"/>
           </w:tcPr>
           <w:p>
             <w:pPr>
@@ -484,7 +532,7 @@
       <w:tr>
         <w:tc>
           <w:tcPr>
-            <w:tcW w:w="884" w:type="dxa"/>
+            <w:tcW w:w="813" w:type="dxa"/>
           </w:tcPr>
           <w:p>
             <w:pPr>
@@ -497,43 +545,55 @@
         </w:tc>
         <w:tc>
           <w:tcPr>
-            <w:tcW w:w="5936" w:type="dxa"/>
-          </w:tcPr>
-          <w:p>
-            <w:pPr>
-              <w:rPr>
-                <w:rFonts w:ascii="Calibri" w:hAnsi="Calibri" w:cs="Calibri"/>
-              </w:rPr>
-            </w:pPr>
-          </w:p>
-        </w:tc>
-        <w:tc>
-          <w:tcPr>
-            <w:tcW w:w="2913" w:type="dxa"/>
-          </w:tcPr>
-          <w:p>
-            <w:pPr>
-              <w:rPr>
-                <w:rFonts w:ascii="Calibri" w:hAnsi="Calibri" w:cs="Calibri"/>
-              </w:rPr>
-            </w:pPr>
-          </w:p>
-        </w:tc>
-        <w:tc>
-          <w:tcPr>
-            <w:tcW w:w="1516" w:type="dxa"/>
-          </w:tcPr>
-          <w:p>
-            <w:pPr>
-              <w:rPr>
-                <w:rFonts w:ascii="Calibri" w:hAnsi="Calibri" w:cs="Calibri"/>
-              </w:rPr>
-            </w:pPr>
-          </w:p>
-        </w:tc>
-        <w:tc>
-          <w:tcPr>
-            <w:tcW w:w="2745" w:type="dxa"/>
+            <w:tcW w:w="4838" w:type="dxa"/>
+          </w:tcPr>
+          <w:p>
+            <w:pPr>
+              <w:rPr>
+                <w:rFonts w:ascii="Calibri" w:hAnsi="Calibri" w:cs="Calibri"/>
+              </w:rPr>
+            </w:pPr>
+          </w:p>
+        </w:tc>
+        <w:tc>
+          <w:tcPr>
+            <w:tcW w:w="2299" w:type="dxa"/>
+          </w:tcPr>
+          <w:p>
+            <w:pPr>
+              <w:rPr>
+                <w:rFonts w:ascii="Calibri" w:hAnsi="Calibri" w:cs="Calibri"/>
+              </w:rPr>
+            </w:pPr>
+          </w:p>
+        </w:tc>
+        <w:tc>
+          <w:tcPr>
+            <w:tcW w:w="2362" w:type="dxa"/>
+          </w:tcPr>
+          <w:p>
+            <w:pPr>
+              <w:rPr>
+                <w:rFonts w:ascii="Calibri" w:hAnsi="Calibri" w:cs="Calibri"/>
+              </w:rPr>
+            </w:pPr>
+          </w:p>
+        </w:tc>
+        <w:tc>
+          <w:tcPr>
+            <w:tcW w:w="1311" w:type="dxa"/>
+          </w:tcPr>
+          <w:p>
+            <w:pPr>
+              <w:rPr>
+                <w:rFonts w:ascii="Calibri" w:hAnsi="Calibri" w:cs="Calibri"/>
+              </w:rPr>
+            </w:pPr>
+          </w:p>
+        </w:tc>
+        <w:tc>
+          <w:tcPr>
+            <w:tcW w:w="2371" w:type="dxa"/>
           </w:tcPr>
           <w:p>
             <w:pPr>
@@ -547,7 +607,7 @@
       <w:tr>
         <w:tc>
           <w:tcPr>
-            <w:tcW w:w="884" w:type="dxa"/>
+            <w:tcW w:w="813" w:type="dxa"/>
           </w:tcPr>
           <w:p>
             <w:pPr>
@@ -560,43 +620,55 @@
         </w:tc>
         <w:tc>
           <w:tcPr>
-            <w:tcW w:w="5936" w:type="dxa"/>
-          </w:tcPr>
-          <w:p>
-            <w:pPr>
-              <w:rPr>
-                <w:rFonts w:ascii="Calibri" w:hAnsi="Calibri" w:cs="Calibri"/>
-              </w:rPr>
-            </w:pPr>
-          </w:p>
-        </w:tc>
-        <w:tc>
-          <w:tcPr>
-            <w:tcW w:w="2913" w:type="dxa"/>
-          </w:tcPr>
-          <w:p>
-            <w:pPr>
-              <w:rPr>
-                <w:rFonts w:ascii="Calibri" w:hAnsi="Calibri" w:cs="Calibri"/>
-              </w:rPr>
-            </w:pPr>
-          </w:p>
-        </w:tc>
-        <w:tc>
-          <w:tcPr>
-            <w:tcW w:w="1516" w:type="dxa"/>
-          </w:tcPr>
-          <w:p>
-            <w:pPr>
-              <w:rPr>
-                <w:rFonts w:ascii="Calibri" w:hAnsi="Calibri" w:cs="Calibri"/>
-              </w:rPr>
-            </w:pPr>
-          </w:p>
-        </w:tc>
-        <w:tc>
-          <w:tcPr>
-            <w:tcW w:w="2745" w:type="dxa"/>
+            <w:tcW w:w="4838" w:type="dxa"/>
+          </w:tcPr>
+          <w:p>
+            <w:pPr>
+              <w:rPr>
+                <w:rFonts w:ascii="Calibri" w:hAnsi="Calibri" w:cs="Calibri"/>
+              </w:rPr>
+            </w:pPr>
+          </w:p>
+        </w:tc>
+        <w:tc>
+          <w:tcPr>
+            <w:tcW w:w="2299" w:type="dxa"/>
+          </w:tcPr>
+          <w:p>
+            <w:pPr>
+              <w:rPr>
+                <w:rFonts w:ascii="Calibri" w:hAnsi="Calibri" w:cs="Calibri"/>
+              </w:rPr>
+            </w:pPr>
+          </w:p>
+        </w:tc>
+        <w:tc>
+          <w:tcPr>
+            <w:tcW w:w="2362" w:type="dxa"/>
+          </w:tcPr>
+          <w:p>
+            <w:pPr>
+              <w:rPr>
+                <w:rFonts w:ascii="Calibri" w:hAnsi="Calibri" w:cs="Calibri"/>
+              </w:rPr>
+            </w:pPr>
+          </w:p>
+        </w:tc>
+        <w:tc>
+          <w:tcPr>
+            <w:tcW w:w="1311" w:type="dxa"/>
+          </w:tcPr>
+          <w:p>
+            <w:pPr>
+              <w:rPr>
+                <w:rFonts w:ascii="Calibri" w:hAnsi="Calibri" w:cs="Calibri"/>
+              </w:rPr>
+            </w:pPr>
+          </w:p>
+        </w:tc>
+        <w:tc>
+          <w:tcPr>
+            <w:tcW w:w="2371" w:type="dxa"/>
           </w:tcPr>
           <w:p>
             <w:pPr>
@@ -610,7 +682,7 @@
       <w:tr>
         <w:tc>
           <w:tcPr>
-            <w:tcW w:w="884" w:type="dxa"/>
+            <w:tcW w:w="813" w:type="dxa"/>
           </w:tcPr>
           <w:p>
             <w:pPr>
@@ -624,7 +696,7 @@
         </w:tc>
         <w:tc>
           <w:tcPr>
-            <w:tcW w:w="5936" w:type="dxa"/>
+            <w:tcW w:w="4838" w:type="dxa"/>
           </w:tcPr>
           <w:p>
             <w:pPr>
@@ -637,31 +709,43 @@
         </w:tc>
         <w:tc>
           <w:tcPr>
-            <w:tcW w:w="2913" w:type="dxa"/>
-          </w:tcPr>
-          <w:p>
-            <w:pPr>
-              <w:rPr>
-                <w:rFonts w:ascii="Calibri" w:hAnsi="Calibri" w:cs="Calibri"/>
-              </w:rPr>
-            </w:pPr>
-          </w:p>
-        </w:tc>
-        <w:tc>
-          <w:tcPr>
-            <w:tcW w:w="1516" w:type="dxa"/>
-          </w:tcPr>
-          <w:p>
-            <w:pPr>
-              <w:rPr>
-                <w:rFonts w:ascii="Calibri" w:hAnsi="Calibri" w:cs="Calibri"/>
-              </w:rPr>
-            </w:pPr>
-          </w:p>
-        </w:tc>
-        <w:tc>
-          <w:tcPr>
-            <w:tcW w:w="2745" w:type="dxa"/>
+            <w:tcW w:w="2299" w:type="dxa"/>
+          </w:tcPr>
+          <w:p>
+            <w:pPr>
+              <w:rPr>
+                <w:rFonts w:ascii="Calibri" w:hAnsi="Calibri" w:cs="Calibri"/>
+              </w:rPr>
+            </w:pPr>
+          </w:p>
+        </w:tc>
+        <w:tc>
+          <w:tcPr>
+            <w:tcW w:w="2362" w:type="dxa"/>
+          </w:tcPr>
+          <w:p>
+            <w:pPr>
+              <w:rPr>
+                <w:rFonts w:ascii="Calibri" w:hAnsi="Calibri" w:cs="Calibri"/>
+              </w:rPr>
+            </w:pPr>
+          </w:p>
+        </w:tc>
+        <w:tc>
+          <w:tcPr>
+            <w:tcW w:w="1311" w:type="dxa"/>
+          </w:tcPr>
+          <w:p>
+            <w:pPr>
+              <w:rPr>
+                <w:rFonts w:ascii="Calibri" w:hAnsi="Calibri" w:cs="Calibri"/>
+              </w:rPr>
+            </w:pPr>
+          </w:p>
+        </w:tc>
+        <w:tc>
+          <w:tcPr>
+            <w:tcW w:w="2371" w:type="dxa"/>
           </w:tcPr>
           <w:p>
             <w:pPr>
@@ -679,7 +763,7 @@
         </w:trPr>
         <w:tc>
           <w:tcPr>
-            <w:tcW w:w="884" w:type="dxa"/>
+            <w:tcW w:w="813" w:type="dxa"/>
           </w:tcPr>
           <w:p>
             <w:pPr>
@@ -692,44 +776,55 @@
         </w:tc>
         <w:tc>
           <w:tcPr>
-            <w:tcW w:w="5936" w:type="dxa"/>
-            <w:shd w:val="clear" w:color="auto" w:fill="auto"/>
-          </w:tcPr>
-          <w:p>
-            <w:pPr>
-              <w:rPr>
-                <w:rFonts w:ascii="Calibri" w:hAnsi="Calibri" w:cs="Calibri"/>
-              </w:rPr>
-            </w:pPr>
-          </w:p>
-        </w:tc>
-        <w:tc>
-          <w:tcPr>
-            <w:tcW w:w="2913" w:type="dxa"/>
-          </w:tcPr>
-          <w:p>
-            <w:pPr>
-              <w:rPr>
-                <w:rFonts w:ascii="Calibri" w:hAnsi="Calibri" w:cs="Calibri"/>
-              </w:rPr>
-            </w:pPr>
-          </w:p>
-        </w:tc>
-        <w:tc>
-          <w:tcPr>
-            <w:tcW w:w="1516" w:type="dxa"/>
-          </w:tcPr>
-          <w:p>
-            <w:pPr>
-              <w:rPr>
-                <w:rFonts w:ascii="Calibri" w:hAnsi="Calibri" w:cs="Calibri"/>
-              </w:rPr>
-            </w:pPr>
-          </w:p>
-        </w:tc>
-        <w:tc>
-          <w:tcPr>
-            <w:tcW w:w="2745" w:type="dxa"/>
+            <w:tcW w:w="4838" w:type="dxa"/>
+          </w:tcPr>
+          <w:p>
+            <w:pPr>
+              <w:rPr>
+                <w:rFonts w:ascii="Calibri" w:hAnsi="Calibri" w:cs="Calibri"/>
+              </w:rPr>
+            </w:pPr>
+          </w:p>
+        </w:tc>
+        <w:tc>
+          <w:tcPr>
+            <w:tcW w:w="2299" w:type="dxa"/>
+          </w:tcPr>
+          <w:p>
+            <w:pPr>
+              <w:rPr>
+                <w:rFonts w:ascii="Calibri" w:hAnsi="Calibri" w:cs="Calibri"/>
+              </w:rPr>
+            </w:pPr>
+          </w:p>
+        </w:tc>
+        <w:tc>
+          <w:tcPr>
+            <w:tcW w:w="2362" w:type="dxa"/>
+          </w:tcPr>
+          <w:p>
+            <w:pPr>
+              <w:rPr>
+                <w:rFonts w:ascii="Calibri" w:hAnsi="Calibri" w:cs="Calibri"/>
+              </w:rPr>
+            </w:pPr>
+          </w:p>
+        </w:tc>
+        <w:tc>
+          <w:tcPr>
+            <w:tcW w:w="1311" w:type="dxa"/>
+          </w:tcPr>
+          <w:p>
+            <w:pPr>
+              <w:rPr>
+                <w:rFonts w:ascii="Calibri" w:hAnsi="Calibri" w:cs="Calibri"/>
+              </w:rPr>
+            </w:pPr>
+          </w:p>
+        </w:tc>
+        <w:tc>
+          <w:tcPr>
+            <w:tcW w:w="2371" w:type="dxa"/>
           </w:tcPr>
           <w:p>
             <w:pPr>
@@ -743,7 +838,7 @@
       <w:tr>
         <w:tc>
           <w:tcPr>
-            <w:tcW w:w="884" w:type="dxa"/>
+            <w:tcW w:w="813" w:type="dxa"/>
           </w:tcPr>
           <w:p>
             <w:pPr>
@@ -756,43 +851,55 @@
         </w:tc>
         <w:tc>
           <w:tcPr>
-            <w:tcW w:w="5936" w:type="dxa"/>
-          </w:tcPr>
-          <w:p>
-            <w:pPr>
-              <w:rPr>
-                <w:rFonts w:ascii="Calibri" w:hAnsi="Calibri" w:cs="Calibri"/>
-              </w:rPr>
-            </w:pPr>
-          </w:p>
-        </w:tc>
-        <w:tc>
-          <w:tcPr>
-            <w:tcW w:w="2913" w:type="dxa"/>
-          </w:tcPr>
-          <w:p>
-            <w:pPr>
-              <w:rPr>
-                <w:rFonts w:ascii="Calibri" w:hAnsi="Calibri" w:cs="Calibri"/>
-              </w:rPr>
-            </w:pPr>
-          </w:p>
-        </w:tc>
-        <w:tc>
-          <w:tcPr>
-            <w:tcW w:w="1516" w:type="dxa"/>
-          </w:tcPr>
-          <w:p>
-            <w:pPr>
-              <w:rPr>
-                <w:rFonts w:ascii="Calibri" w:hAnsi="Calibri" w:cs="Calibri"/>
-              </w:rPr>
-            </w:pPr>
-          </w:p>
-        </w:tc>
-        <w:tc>
-          <w:tcPr>
-            <w:tcW w:w="2745" w:type="dxa"/>
+            <w:tcW w:w="4838" w:type="dxa"/>
+          </w:tcPr>
+          <w:p>
+            <w:pPr>
+              <w:rPr>
+                <w:rFonts w:ascii="Calibri" w:hAnsi="Calibri" w:cs="Calibri"/>
+              </w:rPr>
+            </w:pPr>
+          </w:p>
+        </w:tc>
+        <w:tc>
+          <w:tcPr>
+            <w:tcW w:w="2299" w:type="dxa"/>
+          </w:tcPr>
+          <w:p>
+            <w:pPr>
+              <w:rPr>
+                <w:rFonts w:ascii="Calibri" w:hAnsi="Calibri" w:cs="Calibri"/>
+              </w:rPr>
+            </w:pPr>
+          </w:p>
+        </w:tc>
+        <w:tc>
+          <w:tcPr>
+            <w:tcW w:w="2362" w:type="dxa"/>
+          </w:tcPr>
+          <w:p>
+            <w:pPr>
+              <w:rPr>
+                <w:rFonts w:ascii="Calibri" w:hAnsi="Calibri" w:cs="Calibri"/>
+              </w:rPr>
+            </w:pPr>
+          </w:p>
+        </w:tc>
+        <w:tc>
+          <w:tcPr>
+            <w:tcW w:w="1311" w:type="dxa"/>
+          </w:tcPr>
+          <w:p>
+            <w:pPr>
+              <w:rPr>
+                <w:rFonts w:ascii="Calibri" w:hAnsi="Calibri" w:cs="Calibri"/>
+              </w:rPr>
+            </w:pPr>
+          </w:p>
+        </w:tc>
+        <w:tc>
+          <w:tcPr>
+            <w:tcW w:w="2371" w:type="dxa"/>
           </w:tcPr>
           <w:p>
             <w:pPr>
@@ -806,7 +913,7 @@
       <w:tr>
         <w:tc>
           <w:tcPr>
-            <w:tcW w:w="884" w:type="dxa"/>
+            <w:tcW w:w="813" w:type="dxa"/>
           </w:tcPr>
           <w:p>
             <w:pPr>
@@ -819,43 +926,55 @@
         </w:tc>
         <w:tc>
           <w:tcPr>
-            <w:tcW w:w="5936" w:type="dxa"/>
-          </w:tcPr>
-          <w:p>
-            <w:pPr>
-              <w:rPr>
-                <w:rFonts w:ascii="Calibri" w:hAnsi="Calibri" w:cs="Calibri"/>
-              </w:rPr>
-            </w:pPr>
-          </w:p>
-        </w:tc>
-        <w:tc>
-          <w:tcPr>
-            <w:tcW w:w="2913" w:type="dxa"/>
-          </w:tcPr>
-          <w:p>
-            <w:pPr>
-              <w:rPr>
-                <w:rFonts w:ascii="Calibri" w:hAnsi="Calibri" w:cs="Calibri"/>
-              </w:rPr>
-            </w:pPr>
-          </w:p>
-        </w:tc>
-        <w:tc>
-          <w:tcPr>
-            <w:tcW w:w="1516" w:type="dxa"/>
-          </w:tcPr>
-          <w:p>
-            <w:pPr>
-              <w:rPr>
-                <w:rFonts w:ascii="Calibri" w:hAnsi="Calibri" w:cs="Calibri"/>
-              </w:rPr>
-            </w:pPr>
-          </w:p>
-        </w:tc>
-        <w:tc>
-          <w:tcPr>
-            <w:tcW w:w="2745" w:type="dxa"/>
+            <w:tcW w:w="4838" w:type="dxa"/>
+          </w:tcPr>
+          <w:p>
+            <w:pPr>
+              <w:rPr>
+                <w:rFonts w:ascii="Calibri" w:hAnsi="Calibri" w:cs="Calibri"/>
+              </w:rPr>
+            </w:pPr>
+          </w:p>
+        </w:tc>
+        <w:tc>
+          <w:tcPr>
+            <w:tcW w:w="2299" w:type="dxa"/>
+          </w:tcPr>
+          <w:p>
+            <w:pPr>
+              <w:rPr>
+                <w:rFonts w:ascii="Calibri" w:hAnsi="Calibri" w:cs="Calibri"/>
+              </w:rPr>
+            </w:pPr>
+          </w:p>
+        </w:tc>
+        <w:tc>
+          <w:tcPr>
+            <w:tcW w:w="2362" w:type="dxa"/>
+          </w:tcPr>
+          <w:p>
+            <w:pPr>
+              <w:rPr>
+                <w:rFonts w:ascii="Calibri" w:hAnsi="Calibri" w:cs="Calibri"/>
+              </w:rPr>
+            </w:pPr>
+          </w:p>
+        </w:tc>
+        <w:tc>
+          <w:tcPr>
+            <w:tcW w:w="1311" w:type="dxa"/>
+          </w:tcPr>
+          <w:p>
+            <w:pPr>
+              <w:rPr>
+                <w:rFonts w:ascii="Calibri" w:hAnsi="Calibri" w:cs="Calibri"/>
+              </w:rPr>
+            </w:pPr>
+          </w:p>
+        </w:tc>
+        <w:tc>
+          <w:tcPr>
+            <w:tcW w:w="2371" w:type="dxa"/>
           </w:tcPr>
           <w:p>
             <w:pPr>
@@ -869,7 +988,7 @@
       <w:tr>
         <w:tc>
           <w:tcPr>
-            <w:tcW w:w="884" w:type="dxa"/>
+            <w:tcW w:w="813" w:type="dxa"/>
           </w:tcPr>
           <w:p>
             <w:pPr>
@@ -882,31 +1001,43 @@
         </w:tc>
         <w:tc>
           <w:tcPr>
-            <w:tcW w:w="5936" w:type="dxa"/>
-          </w:tcPr>
-          <w:p>
-            <w:pPr>
-              <w:rPr>
-                <w:rFonts w:ascii="Calibri" w:hAnsi="Calibri" w:cs="Calibri"/>
-              </w:rPr>
-            </w:pPr>
-          </w:p>
-        </w:tc>
-        <w:tc>
-          <w:tcPr>
-            <w:tcW w:w="2913" w:type="dxa"/>
-          </w:tcPr>
-          <w:p>
-            <w:pPr>
-              <w:rPr>
-                <w:rFonts w:ascii="Calibri" w:hAnsi="Calibri" w:cs="Calibri"/>
-              </w:rPr>
-            </w:pPr>
-          </w:p>
-        </w:tc>
-        <w:tc>
-          <w:tcPr>
-            <w:tcW w:w="1516" w:type="dxa"/>
+            <w:tcW w:w="4838" w:type="dxa"/>
+          </w:tcPr>
+          <w:p>
+            <w:pPr>
+              <w:rPr>
+                <w:rFonts w:ascii="Calibri" w:hAnsi="Calibri" w:cs="Calibri"/>
+              </w:rPr>
+            </w:pPr>
+          </w:p>
+        </w:tc>
+        <w:tc>
+          <w:tcPr>
+            <w:tcW w:w="2299" w:type="dxa"/>
+          </w:tcPr>
+          <w:p>
+            <w:pPr>
+              <w:rPr>
+                <w:rFonts w:ascii="Calibri" w:hAnsi="Calibri" w:cs="Calibri"/>
+              </w:rPr>
+            </w:pPr>
+          </w:p>
+        </w:tc>
+        <w:tc>
+          <w:tcPr>
+            <w:tcW w:w="2362" w:type="dxa"/>
+          </w:tcPr>
+          <w:p>
+            <w:pPr>
+              <w:rPr>
+                <w:rFonts w:ascii="Calibri" w:hAnsi="Calibri" w:cs="Calibri"/>
+              </w:rPr>
+            </w:pPr>
+          </w:p>
+        </w:tc>
+        <w:tc>
+          <w:tcPr>
+            <w:tcW w:w="1311" w:type="dxa"/>
           </w:tcPr>
           <w:p>
             <w:pPr>
@@ -919,7 +1050,7 @@
         </w:tc>
         <w:tc>
           <w:tcPr>
-            <w:tcW w:w="2745" w:type="dxa"/>
+            <w:tcW w:w="2371" w:type="dxa"/>
           </w:tcPr>
           <w:p>
             <w:pPr>
@@ -933,7 +1064,7 @@
       <w:tr>
         <w:tc>
           <w:tcPr>
-            <w:tcW w:w="884" w:type="dxa"/>
+            <w:tcW w:w="813" w:type="dxa"/>
             <w:shd w:val="clear" w:color="auto" w:fill="D9F2D0" w:themeFill="accent6" w:themeFillTint="33"/>
           </w:tcPr>
           <w:p>
@@ -946,7 +1077,7 @@
         </w:tc>
         <w:tc>
           <w:tcPr>
-            <w:tcW w:w="5936" w:type="dxa"/>
+            <w:tcW w:w="4838" w:type="dxa"/>
             <w:shd w:val="clear" w:color="auto" w:fill="D9F2D0" w:themeFill="accent6" w:themeFillTint="33"/>
           </w:tcPr>
           <w:p>
@@ -960,7 +1091,7 @@
         </w:tc>
         <w:tc>
           <w:tcPr>
-            <w:tcW w:w="2913" w:type="dxa"/>
+            <w:tcW w:w="2299" w:type="dxa"/>
             <w:shd w:val="clear" w:color="auto" w:fill="D9F2D0" w:themeFill="accent6" w:themeFillTint="33"/>
           </w:tcPr>
           <w:p>
@@ -973,7 +1104,7 @@
         </w:tc>
         <w:tc>
           <w:tcPr>
-            <w:tcW w:w="1516" w:type="dxa"/>
+            <w:tcW w:w="2362" w:type="dxa"/>
             <w:shd w:val="clear" w:color="auto" w:fill="D9F2D0" w:themeFill="accent6" w:themeFillTint="33"/>
           </w:tcPr>
           <w:p>
@@ -986,7 +1117,20 @@
         </w:tc>
         <w:tc>
           <w:tcPr>
-            <w:tcW w:w="2745" w:type="dxa"/>
+            <w:tcW w:w="1311" w:type="dxa"/>
+            <w:shd w:val="clear" w:color="auto" w:fill="D9F2D0" w:themeFill="accent6" w:themeFillTint="33"/>
+          </w:tcPr>
+          <w:p>
+            <w:pPr>
+              <w:rPr>
+                <w:rFonts w:ascii="Calibri" w:hAnsi="Calibri" w:cs="Calibri"/>
+              </w:rPr>
+            </w:pPr>
+          </w:p>
+        </w:tc>
+        <w:tc>
+          <w:tcPr>
+            <w:tcW w:w="2371" w:type="dxa"/>
             <w:shd w:val="clear" w:color="auto" w:fill="D9F2D0" w:themeFill="accent6" w:themeFillTint="33"/>
           </w:tcPr>
           <w:p>
@@ -1035,7 +1179,7 @@
 </file>
 
 <file path=word/numbering.xml><?xml version="1.0" encoding="utf-8"?>
-<w:numbering xmlns:wpc="http://schemas.microsoft.com/office/word/2010/wordprocessingCanvas" xmlns:cx="http://schemas.microsoft.com/office/drawing/2014/chartex" xmlns:cx1="http://schemas.microsoft.com/office/drawing/2015/9/8/chartex" xmlns:cx2="http://schemas.microsoft.com/office/drawing/2015/10/21/chartex" xmlns:cx3="http://schemas.microsoft.com/office/drawing/2016/5/9/chartex" xmlns:cx4="http://schemas.microsoft.com/office/drawing/2016/5/10/chartex" xmlns:cx5="http://schemas.microsoft.com/office/drawing/2016/5/11/chartex" xmlns:cx6="http://schemas.microsoft.com/office/drawing/2016/5/12/chartex" xmlns:cx7="http://schemas.microsoft.com/office/drawing/2016/5/13/chartex" xmlns:cx8="http://schemas.microsoft.com/office/drawing/2016/5/14/chartex" xmlns:mc="http://schemas.openxmlformats.org/markup-compatibility/2006" xmlns:aink="http://schemas.microsoft.com/office/drawing/2016/ink" xmlns:am3d="http://schemas.microsoft.com/office/drawing/2017/model3d" xmlns:o="urn:schemas-microsoft-com:office:office" xmlns:oel="http://schemas.microsoft.com/office/2019/extlst" xmlns:r="http://schemas.openxmlformats.org/officeDocument/2006/relationships" xmlns:m="http://schemas.openxmlformats.org/officeDocument/2006/math" xmlns:v="urn:schemas-microsoft-com:vml" xmlns:wp14="http://schemas.microsoft.com/office/word/2010/wordprocessingDrawing" xmlns:wp="http://schemas.openxmlformats.org/drawingml/2006/wordprocessingDrawing" xmlns:w10="urn:schemas-microsoft-com:office:word" xmlns:w="http://schemas.openxmlformats.org/wordprocessingml/2006/main" xmlns:w14="http://schemas.microsoft.com/office/word/2010/wordml" xmlns:w15="http://schemas.microsoft.com/office/word/2012/wordml" xmlns:w16cex="http://schemas.microsoft.com/office/word/2018/wordml/cex" xmlns:w16cid="http://schemas.microsoft.com/office/word/2016/wordml/cid" xmlns:w16="http://schemas.microsoft.com/office/word/2018/wordml" xmlns:w16du="http://schemas.microsoft.com/office/word/2023/wordml/word16du" xmlns:w16sdtdh="http://schemas.microsoft.com/office/word/2020/wordml/sdtdatahash" xmlns:w16se="http://schemas.microsoft.com/office/word/2015/wordml/symex" xmlns:wpg="http://schemas.microsoft.com/office/word/2010/wordprocessingGroup" xmlns:wpi="http://schemas.microsoft.com/office/word/2010/wordprocessingInk" xmlns:wne="http://schemas.microsoft.com/office/word/2006/wordml" xmlns:wps="http://schemas.microsoft.com/office/word/2010/wordprocessingShape" mc:Ignorable="w14 w15 w16se w16cid w16 w16cex w16sdtdh w16du wp14">
+<w:numbering xmlns:wpc="http://schemas.microsoft.com/office/word/2010/wordprocessingCanvas" xmlns:cx="http://schemas.microsoft.com/office/drawing/2014/chartex" xmlns:cx1="http://schemas.microsoft.com/office/drawing/2015/9/8/chartex" xmlns:cx2="http://schemas.microsoft.com/office/drawing/2015/10/21/chartex" xmlns:cx3="http://schemas.microsoft.com/office/drawing/2016/5/9/chartex" xmlns:cx4="http://schemas.microsoft.com/office/drawing/2016/5/10/chartex" xmlns:cx5="http://schemas.microsoft.com/office/drawing/2016/5/11/chartex" xmlns:cx6="http://schemas.microsoft.com/office/drawing/2016/5/12/chartex" xmlns:cx7="http://schemas.microsoft.com/office/drawing/2016/5/13/chartex" xmlns:cx8="http://schemas.microsoft.com/office/drawing/2016/5/14/chartex" xmlns:mc="http://schemas.openxmlformats.org/markup-compatibility/2006" xmlns:aink="http://schemas.microsoft.com/office/drawing/2016/ink" xmlns:am3d="http://schemas.microsoft.com/office/drawing/2017/model3d" xmlns:o="urn:schemas-microsoft-com:office:office" xmlns:oel="http://schemas.microsoft.com/office/2019/extlst" xmlns:r="http://schemas.openxmlformats.org/officeDocument/2006/relationships" xmlns:m="http://schemas.openxmlformats.org/officeDocument/2006/math" xmlns:v="urn:schemas-microsoft-com:vml" xmlns:wp14="http://schemas.microsoft.com/office/word/2010/wordprocessingDrawing" xmlns:wp="http://schemas.openxmlformats.org/drawingml/2006/wordprocessingDrawing" xmlns:w10="urn:schemas-microsoft-com:office:word" xmlns:w="http://schemas.openxmlformats.org/wordprocessingml/2006/main" xmlns:w14="http://schemas.microsoft.com/office/word/2010/wordml" xmlns:w15="http://schemas.microsoft.com/office/word/2012/wordml" xmlns:w16cex="http://schemas.microsoft.com/office/word/2018/wordml/cex" xmlns:w16cid="http://schemas.microsoft.com/office/word/2016/wordml/cid" xmlns:w16="http://schemas.microsoft.com/office/word/2018/wordml" xmlns:w16du="http://schemas.microsoft.com/office/word/2023/wordml/word16du" xmlns:w16sdtdh="http://schemas.microsoft.com/office/word/2020/wordml/sdtdatahash" xmlns:w16sdtfl="http://schemas.microsoft.com/office/word/2024/wordml/sdtformatlock" xmlns:w16se="http://schemas.microsoft.com/office/word/2015/wordml/symex" xmlns:wpg="http://schemas.microsoft.com/office/word/2010/wordprocessingGroup" xmlns:wpi="http://schemas.microsoft.com/office/word/2010/wordprocessingInk" xmlns:wne="http://schemas.microsoft.com/office/word/2006/wordml" xmlns:wps="http://schemas.microsoft.com/office/word/2010/wordprocessingShape" mc:Ignorable="w14 w15 w16se w16cid w16 w16cex w16sdtdh w16sdtfl w16du wp14">
   <w:abstractNum w:abstractNumId="0" w15:restartNumberingAfterBreak="0">
     <w:nsid w:val="182916D8"/>
     <w:multiLevelType w:val="hybridMultilevel"/>
@@ -1688,7 +1832,7 @@
 </file>
 
 <file path=word/styles.xml><?xml version="1.0" encoding="utf-8"?>
-<w:styles xmlns:mc="http://schemas.openxmlformats.org/markup-compatibility/2006" xmlns:r="http://schemas.openxmlformats.org/officeDocument/2006/relationships" xmlns:w="http://schemas.openxmlformats.org/wordprocessingml/2006/main" xmlns:w14="http://schemas.microsoft.com/office/word/2010/wordml" xmlns:w15="http://schemas.microsoft.com/office/word/2012/wordml" xmlns:w16cex="http://schemas.microsoft.com/office/word/2018/wordml/cex" xmlns:w16cid="http://schemas.microsoft.com/office/word/2016/wordml/cid" xmlns:w16="http://schemas.microsoft.com/office/word/2018/wordml" xmlns:w16du="http://schemas.microsoft.com/office/word/2023/wordml/word16du" xmlns:w16sdtdh="http://schemas.microsoft.com/office/word/2020/wordml/sdtdatahash" xmlns:w16se="http://schemas.microsoft.com/office/word/2015/wordml/symex" mc:Ignorable="w14 w15 w16se w16cid w16 w16cex w16sdtdh w16du">
+<w:styles xmlns:mc="http://schemas.openxmlformats.org/markup-compatibility/2006" xmlns:r="http://schemas.openxmlformats.org/officeDocument/2006/relationships" xmlns:w="http://schemas.openxmlformats.org/wordprocessingml/2006/main" xmlns:w14="http://schemas.microsoft.com/office/word/2010/wordml" xmlns:w15="http://schemas.microsoft.com/office/word/2012/wordml" xmlns:w16cex="http://schemas.microsoft.com/office/word/2018/wordml/cex" xmlns:w16cid="http://schemas.microsoft.com/office/word/2016/wordml/cid" xmlns:w16="http://schemas.microsoft.com/office/word/2018/wordml" xmlns:w16du="http://schemas.microsoft.com/office/word/2023/wordml/word16du" xmlns:w16sdtdh="http://schemas.microsoft.com/office/word/2020/wordml/sdtdatahash" xmlns:w16sdtfl="http://schemas.microsoft.com/office/word/2024/wordml/sdtformatlock" xmlns:w16se="http://schemas.microsoft.com/office/word/2015/wordml/symex" mc:Ignorable="w14 w15 w16se w16cid w16 w16cex w16sdtdh w16sdtfl w16du">
   <w:docDefaults>
     <w:rPrDefault>
       <w:rPr>
@@ -3005,15 +3149,6 @@
 </file>
 
 <file path=customXml/item1.xml><?xml version="1.0" encoding="utf-8"?>
-<?mso-contentType ?>
-<FormTemplates xmlns="http://schemas.microsoft.com/sharepoint/v3/contenttype/forms">
-  <Display>DocumentLibraryForm</Display>
-  <Edit>DocumentLibraryForm</Edit>
-  <New>DocumentLibraryForm</New>
-</FormTemplates>
-</file>
-
-<file path=customXml/item2.xml><?xml version="1.0" encoding="utf-8"?>
 <ct:contentTypeSchema xmlns:ct="http://schemas.microsoft.com/office/2006/metadata/contentType" xmlns:ma="http://schemas.microsoft.com/office/2006/metadata/properties/metaAttributes" ct:_="" ma:_="" ma:contentTypeName="Dokument" ma:contentTypeID="0x010100680CA6132B6A344BBB6550853C017151" ma:contentTypeVersion="8" ma:contentTypeDescription="Utwórz nowy dokument." ma:contentTypeScope="" ma:versionID="66059e1f7d398ca3b3ac1e66647ab9b4">
   <xsd:schema xmlns:xsd="http://www.w3.org/2001/XMLSchema" xmlns:xs="http://www.w3.org/2001/XMLSchema" xmlns:p="http://schemas.microsoft.com/office/2006/metadata/properties" xmlns:ns2="3b7594c9-859c-436a-a544-69283c34ae0c" targetNamespace="http://schemas.microsoft.com/office/2006/metadata/properties" ma:root="true" ma:fieldsID="27feb58679d94a4c9da34f9488d0638e" ns2:_="">
     <xsd:import namespace="3b7594c9-859c-436a-a544-69283c34ae0c"/>
@@ -3181,6 +3316,15 @@
 </ct:contentTypeSchema>
 </file>
 
+<file path=customXml/item2.xml><?xml version="1.0" encoding="utf-8"?>
+<?mso-contentType ?>
+<FormTemplates xmlns="http://schemas.microsoft.com/sharepoint/v3/contenttype/forms">
+  <Display>DocumentLibraryForm</Display>
+  <Edit>DocumentLibraryForm</Edit>
+  <New>DocumentLibraryForm</New>
+</FormTemplates>
+</file>
+
 <file path=customXml/item3.xml><?xml version="1.0" encoding="utf-8"?>
 <p:properties xmlns:p="http://schemas.microsoft.com/office/2006/metadata/properties" xmlns:xsi="http://www.w3.org/2001/XMLSchema-instance" xmlns:pc="http://schemas.microsoft.com/office/infopath/2007/PartnerControls">
   <documentManagement>
@@ -3190,14 +3334,6 @@
 </file>
 
 <file path=customXml/itemProps1.xml><?xml version="1.0" encoding="utf-8"?>
-<ds:datastoreItem xmlns:ds="http://schemas.openxmlformats.org/officeDocument/2006/customXml" ds:itemID="{EB537E7F-8E10-4DD6-B6E7-C538B9F68EE7}">
-  <ds:schemaRefs>
-    <ds:schemaRef ds:uri="http://schemas.microsoft.com/sharepoint/v3/contenttype/forms"/>
-  </ds:schemaRefs>
-</ds:datastoreItem>
-</file>
-
-<file path=customXml/itemProps2.xml><?xml version="1.0" encoding="utf-8"?>
 <ds:datastoreItem xmlns:ds="http://schemas.openxmlformats.org/officeDocument/2006/customXml" ds:itemID="{FFF695CC-2D51-4D78-9838-5D5AEF215250}">
   <ds:schemaRefs>
     <ds:schemaRef ds:uri="http://schemas.microsoft.com/office/2006/metadata/contentType"/>
@@ -3215,6 +3351,14 @@
 </ds:datastoreItem>
 </file>
 
+<file path=customXml/itemProps2.xml><?xml version="1.0" encoding="utf-8"?>
+<ds:datastoreItem xmlns:ds="http://schemas.openxmlformats.org/officeDocument/2006/customXml" ds:itemID="{EB537E7F-8E10-4DD6-B6E7-C538B9F68EE7}">
+  <ds:schemaRefs>
+    <ds:schemaRef ds:uri="http://schemas.microsoft.com/sharepoint/v3/contenttype/forms"/>
+  </ds:schemaRefs>
+</ds:datastoreItem>
+</file>
+
 <file path=customXml/itemProps3.xml><?xml version="1.0" encoding="utf-8"?>
 <ds:datastoreItem xmlns:ds="http://schemas.openxmlformats.org/officeDocument/2006/customXml" ds:itemID="{E18E625D-34B3-4478-B416-69AB7A51FC90}">
   <ds:schemaRefs>

</xml_diff>